<commit_message>
ajustando sumario e footer
</commit_message>
<xml_diff>
--- a/challengePluSoftDevOps.docx
+++ b/challengePluSoftDevOps.docx
@@ -435,9 +435,15 @@
         <w:t>2024</w:t>
       </w:r>
     </w:p>
-    <w:bookmarkStart w:id="0" w:name="_Toc163844823" w:displacedByCustomXml="next"/>
+    <w:bookmarkStart w:id="0" w:name="_Toc163845812" w:displacedByCustomXml="next"/>
     <w:sdt>
       <w:sdtPr>
+        <w:rPr>
+          <w:rFonts w:asciiTheme="minorHAnsi" w:eastAsiaTheme="minorHAnsi" w:hAnsiTheme="minorHAnsi" w:cstheme="minorBidi"/>
+          <w:color w:val="auto"/>
+          <w:sz w:val="22"/>
+          <w:szCs w:val="22"/>
+        </w:rPr>
         <w:id w:val="-843933124"/>
         <w:docPartObj>
           <w:docPartGallery w:val="Table of Contents"/>
@@ -446,13 +452,9 @@
       </w:sdtPr>
       <w:sdtEndPr>
         <w:rPr>
-          <w:rFonts w:asciiTheme="minorHAnsi" w:eastAsiaTheme="minorHAnsi" w:hAnsiTheme="minorHAnsi" w:cstheme="minorBidi"/>
           <w:b/>
           <w:bCs/>
           <w:noProof/>
-          <w:color w:val="auto"/>
-          <w:sz w:val="22"/>
-          <w:szCs w:val="22"/>
         </w:rPr>
       </w:sdtEndPr>
       <w:sdtContent>
@@ -492,7 +494,7 @@
           <w:r>
             <w:fldChar w:fldCharType="separate"/>
           </w:r>
-          <w:hyperlink w:anchor="_Toc163844823" w:history="1">
+          <w:hyperlink w:anchor="_Toc163845812" w:history="1">
             <w:r>
               <w:rPr>
                 <w:rStyle w:val="Hyperlink"/>
@@ -519,7 +521,7 @@
                 <w:noProof/>
                 <w:webHidden/>
               </w:rPr>
-              <w:instrText xml:space="preserve"> PAGEREF _Toc163844823 \h </w:instrText>
+              <w:instrText xml:space="preserve"> PAGEREF _Toc163845812 \h </w:instrText>
             </w:r>
             <w:r>
               <w:rPr>
@@ -564,7 +566,7 @@
               <w14:ligatures w14:val="none"/>
             </w:rPr>
           </w:pPr>
-          <w:hyperlink w:anchor="_Toc163844824" w:history="1">
+          <w:hyperlink w:anchor="_Toc163845813" w:history="1">
             <w:r>
               <w:rPr>
                 <w:rStyle w:val="Hyperlink"/>
@@ -591,7 +593,7 @@
                 <w:noProof/>
                 <w:webHidden/>
               </w:rPr>
-              <w:instrText xml:space="preserve"> PAGEREF _Toc163844824 \h </w:instrText>
+              <w:instrText xml:space="preserve"> PAGEREF _Toc163845813 \h </w:instrText>
             </w:r>
             <w:r>
               <w:rPr>
@@ -636,7 +638,7 @@
               <w14:ligatures w14:val="none"/>
             </w:rPr>
           </w:pPr>
-          <w:hyperlink w:anchor="_Toc163844825" w:history="1">
+          <w:hyperlink w:anchor="_Toc163845814" w:history="1">
             <w:r>
               <w:rPr>
                 <w:rStyle w:val="Hyperlink"/>
@@ -664,7 +666,7 @@
                 <w:noProof/>
                 <w:webHidden/>
               </w:rPr>
-              <w:instrText xml:space="preserve"> PAGEREF _Toc163844825 \h </w:instrText>
+              <w:instrText xml:space="preserve"> PAGEREF _Toc163845814 \h </w:instrText>
             </w:r>
             <w:r>
               <w:rPr>
@@ -709,7 +711,7 @@
               <w14:ligatures w14:val="none"/>
             </w:rPr>
           </w:pPr>
-          <w:hyperlink w:anchor="_Toc163844826" w:history="1">
+          <w:hyperlink w:anchor="_Toc163845815" w:history="1">
             <w:r>
               <w:rPr>
                 <w:rStyle w:val="Hyperlink"/>
@@ -745,7 +747,7 @@
                 <w:noProof/>
                 <w:webHidden/>
               </w:rPr>
-              <w:instrText xml:space="preserve"> PAGEREF _Toc163844826 \h </w:instrText>
+              <w:instrText xml:space="preserve"> PAGEREF _Toc163845815 \h </w:instrText>
             </w:r>
             <w:r>
               <w:rPr>
@@ -790,7 +792,7 @@
               <w14:ligatures w14:val="none"/>
             </w:rPr>
           </w:pPr>
-          <w:hyperlink w:anchor="_Toc163844827" w:history="1">
+          <w:hyperlink w:anchor="_Toc163845816" w:history="1">
             <w:r>
               <w:rPr>
                 <w:rStyle w:val="Hyperlink"/>
@@ -818,7 +820,7 @@
                 <w:noProof/>
                 <w:webHidden/>
               </w:rPr>
-              <w:instrText xml:space="preserve"> PAGEREF _Toc163844827 \h </w:instrText>
+              <w:instrText xml:space="preserve"> PAGEREF _Toc163845816 \h </w:instrText>
             </w:r>
             <w:r>
               <w:rPr>
@@ -838,7 +840,7 @@
                 <w:noProof/>
                 <w:webHidden/>
               </w:rPr>
-              <w:t>4</w:t>
+              <w:t>5</w:t>
             </w:r>
             <w:r>
               <w:rPr>
@@ -1206,7 +1208,7 @@
                     <pic:cNvPicPr/>
                   </pic:nvPicPr>
                   <pic:blipFill>
-                    <a:blip r:embed="rId5">
+                    <a:blip r:embed="rId7">
                       <a:extLst>
                         <a:ext uri="{28A0092B-C50C-407E-A947-70E740481C1C}">
                           <a14:useLocalDpi xmlns:a14="http://schemas.microsoft.com/office/drawing/2010/main" val="0"/>
@@ -1248,7 +1250,7 @@
         <w:pStyle w:val="Heading1"/>
         <w:jc w:val="center"/>
       </w:pPr>
-      <w:bookmarkStart w:id="1" w:name="_Toc163844824"/>
+      <w:bookmarkStart w:id="1" w:name="_Toc163845813"/>
       <w:r>
         <w:t>1-</w:t>
       </w:r>
@@ -1317,7 +1319,7 @@
           <w:shd w:val="clear" w:color="auto" w:fill="FFFFFF"/>
         </w:rPr>
       </w:pPr>
-      <w:bookmarkStart w:id="2" w:name="_Toc163844825"/>
+      <w:bookmarkStart w:id="2" w:name="_Toc163845814"/>
       <w:r>
         <w:rPr>
           <w:shd w:val="clear" w:color="auto" w:fill="FFFFFF"/>
@@ -1521,7 +1523,7 @@
           <w:shd w:val="clear" w:color="auto" w:fill="FFFFFF"/>
         </w:rPr>
       </w:pPr>
-      <w:bookmarkStart w:id="3" w:name="_Toc163844826"/>
+      <w:bookmarkStart w:id="3" w:name="_Toc163845815"/>
       <w:r>
         <w:rPr>
           <w:rFonts w:ascii="Segoe UI" w:hAnsi="Segoe UI" w:cs="Segoe UI"/>
@@ -1676,17 +1678,27 @@
     </w:p>
     <w:p>
       <w:pPr>
+        <w:rPr>
+          <w:rFonts w:ascii="Segoe UI" w:hAnsi="Segoe UI" w:cs="Segoe UI"/>
+          <w:color w:val="0D0D0D"/>
+          <w:shd w:val="clear" w:color="auto" w:fill="FFFFFF"/>
+        </w:rPr>
+      </w:pPr>
+    </w:p>
+    <w:p>
+      <w:pPr>
         <w:pStyle w:val="Heading1"/>
         <w:jc w:val="center"/>
         <w:rPr>
           <w:shd w:val="clear" w:color="auto" w:fill="FFFFFF"/>
         </w:rPr>
       </w:pPr>
-      <w:bookmarkStart w:id="4" w:name="_Toc163844827"/>
-      <w:r>
-        <w:rPr>
-          <w:shd w:val="clear" w:color="auto" w:fill="FFFFFF"/>
-        </w:rPr>
+      <w:bookmarkStart w:id="4" w:name="_Toc163845816"/>
+      <w:r>
+        <w:rPr>
+          <w:shd w:val="clear" w:color="auto" w:fill="FFFFFF"/>
+        </w:rPr>
+        <w:lastRenderedPageBreak/>
         <w:t>3-</w:t>
       </w:r>
       <w:r>
@@ -1774,7 +1786,6 @@
           <w:bdr w:val="single" w:sz="2" w:space="0" w:color="E3E3E3" w:frame="1"/>
           <w14:ligatures w14:val="none"/>
         </w:rPr>
-        <w:lastRenderedPageBreak/>
         <w:t>A Eficiência dos Recursos</w:t>
       </w:r>
     </w:p>
@@ -2117,7 +2128,7 @@
                     <pic:cNvPicPr/>
                   </pic:nvPicPr>
                   <pic:blipFill>
-                    <a:blip r:embed="rId6">
+                    <a:blip r:embed="rId8">
                       <a:extLst>
                         <a:ext uri="{28A0092B-C50C-407E-A947-70E740481C1C}">
                           <a14:useLocalDpi xmlns:a14="http://schemas.microsoft.com/office/drawing/2010/main" val="0"/>
@@ -2145,6 +2156,7 @@
       </w:r>
     </w:p>
     <w:sectPr>
+      <w:footerReference w:type="default" r:id="rId9"/>
       <w:pgSz w:w="11906" w:h="16838"/>
       <w:pgMar w:top="1417" w:right="1701" w:bottom="1417" w:left="1701" w:header="708" w:footer="708" w:gutter="0"/>
       <w:cols w:space="708"/>
@@ -2152,6 +2164,163 @@
     </w:sectPr>
   </w:body>
 </w:document>
+</file>
+
+<file path=word/endnotes.xml><?xml version="1.0" encoding="utf-8"?>
+<w:endnotes xmlns:wpc="http://schemas.microsoft.com/office/word/2010/wordprocessingCanvas" xmlns:cx="http://schemas.microsoft.com/office/drawing/2014/chartex" xmlns:cx1="http://schemas.microsoft.com/office/drawing/2015/9/8/chartex" xmlns:cx2="http://schemas.microsoft.com/office/drawing/2015/10/21/chartex" xmlns:cx3="http://schemas.microsoft.com/office/drawing/2016/5/9/chartex" xmlns:cx4="http://schemas.microsoft.com/office/drawing/2016/5/10/chartex" xmlns:cx5="http://schemas.microsoft.com/office/drawing/2016/5/11/chartex" xmlns:cx6="http://schemas.microsoft.com/office/drawing/2016/5/12/chartex" xmlns:cx7="http://schemas.microsoft.com/office/drawing/2016/5/13/chartex" xmlns:cx8="http://schemas.microsoft.com/office/drawing/2016/5/14/chartex" xmlns:mc="http://schemas.openxmlformats.org/markup-compatibility/2006" xmlns:aink="http://schemas.microsoft.com/office/drawing/2016/ink" xmlns:am3d="http://schemas.microsoft.com/office/drawing/2017/model3d" xmlns:o="urn:schemas-microsoft-com:office:office" xmlns:r="http://schemas.openxmlformats.org/officeDocument/2006/relationships" xmlns:m="http://schemas.openxmlformats.org/officeDocument/2006/math" xmlns:v="urn:schemas-microsoft-com:vml" xmlns:wp14="http://schemas.microsoft.com/office/word/2010/wordprocessingDrawing" xmlns:wp="http://schemas.openxmlformats.org/drawingml/2006/wordprocessingDrawing" xmlns:w10="urn:schemas-microsoft-com:office:word" xmlns:w="http://schemas.openxmlformats.org/wordprocessingml/2006/main" xmlns:w14="http://schemas.microsoft.com/office/word/2010/wordml" xmlns:w15="http://schemas.microsoft.com/office/word/2012/wordml" xmlns:w16cex="http://schemas.microsoft.com/office/word/2018/wordml/cex" xmlns:w16cid="http://schemas.microsoft.com/office/word/2016/wordml/cid" xmlns:w16="http://schemas.microsoft.com/office/word/2018/wordml" xmlns:w16sdtdh="http://schemas.microsoft.com/office/word/2020/wordml/sdtdatahash" xmlns:w16se="http://schemas.microsoft.com/office/word/2015/wordml/symex" xmlns:wpg="http://schemas.microsoft.com/office/word/2010/wordprocessingGroup" xmlns:wpi="http://schemas.microsoft.com/office/word/2010/wordprocessingInk" xmlns:wne="http://schemas.microsoft.com/office/word/2006/wordml" xmlns:wps="http://schemas.microsoft.com/office/word/2010/wordprocessingShape" mc:Ignorable="w14 w15 w16se w16cid w16 w16cex w16sdtdh wp14">
+  <w:endnote w:type="separator" w:id="-1">
+    <w:p>
+      <w:pPr>
+        <w:spacing w:after="0" w:line="240" w:lineRule="auto"/>
+      </w:pPr>
+      <w:r>
+        <w:separator/>
+      </w:r>
+    </w:p>
+  </w:endnote>
+  <w:endnote w:type="continuationSeparator" w:id="0">
+    <w:p>
+      <w:pPr>
+        <w:spacing w:after="0" w:line="240" w:lineRule="auto"/>
+      </w:pPr>
+      <w:r>
+        <w:continuationSeparator/>
+      </w:r>
+    </w:p>
+  </w:endnote>
+</w:endnotes>
+</file>
+
+<file path=word/footer1.xml><?xml version="1.0" encoding="utf-8"?>
+<w:ftr xmlns:wpc="http://schemas.microsoft.com/office/word/2010/wordprocessingCanvas" xmlns:cx="http://schemas.microsoft.com/office/drawing/2014/chartex" xmlns:cx1="http://schemas.microsoft.com/office/drawing/2015/9/8/chartex" xmlns:cx2="http://schemas.microsoft.com/office/drawing/2015/10/21/chartex" xmlns:cx3="http://schemas.microsoft.com/office/drawing/2016/5/9/chartex" xmlns:cx4="http://schemas.microsoft.com/office/drawing/2016/5/10/chartex" xmlns:cx5="http://schemas.microsoft.com/office/drawing/2016/5/11/chartex" xmlns:cx6="http://schemas.microsoft.com/office/drawing/2016/5/12/chartex" xmlns:cx7="http://schemas.microsoft.com/office/drawing/2016/5/13/chartex" xmlns:cx8="http://schemas.microsoft.com/office/drawing/2016/5/14/chartex" xmlns:mc="http://schemas.openxmlformats.org/markup-compatibility/2006" xmlns:aink="http://schemas.microsoft.com/office/drawing/2016/ink" xmlns:am3d="http://schemas.microsoft.com/office/drawing/2017/model3d" xmlns:o="urn:schemas-microsoft-com:office:office" xmlns:r="http://schemas.openxmlformats.org/officeDocument/2006/relationships" xmlns:m="http://schemas.openxmlformats.org/officeDocument/2006/math" xmlns:v="urn:schemas-microsoft-com:vml" xmlns:wp14="http://schemas.microsoft.com/office/word/2010/wordprocessingDrawing" xmlns:wp="http://schemas.openxmlformats.org/drawingml/2006/wordprocessingDrawing" xmlns:w10="urn:schemas-microsoft-com:office:word" xmlns:w="http://schemas.openxmlformats.org/wordprocessingml/2006/main" xmlns:w14="http://schemas.microsoft.com/office/word/2010/wordml" xmlns:w15="http://schemas.microsoft.com/office/word/2012/wordml" xmlns:w16cex="http://schemas.microsoft.com/office/word/2018/wordml/cex" xmlns:w16cid="http://schemas.microsoft.com/office/word/2016/wordml/cid" xmlns:w16="http://schemas.microsoft.com/office/word/2018/wordml" xmlns:w16sdtdh="http://schemas.microsoft.com/office/word/2020/wordml/sdtdatahash" xmlns:w16se="http://schemas.microsoft.com/office/word/2015/wordml/symex" xmlns:wpg="http://schemas.microsoft.com/office/word/2010/wordprocessingGroup" xmlns:wpi="http://schemas.microsoft.com/office/word/2010/wordprocessingInk" xmlns:wne="http://schemas.microsoft.com/office/word/2006/wordml" xmlns:wps="http://schemas.microsoft.com/office/word/2010/wordprocessingShape" mc:Ignorable="w14 w15 w16se w16cid w16 w16cex w16sdtdh wp14">
+  <w:p>
+    <w:pPr>
+      <w:pStyle w:val="Footer"/>
+      <w:jc w:val="center"/>
+      <w:rPr>
+        <w:color w:val="156082" w:themeColor="accent1"/>
+      </w:rPr>
+    </w:pPr>
+    <w:r>
+      <w:rPr>
+        <w:color w:val="156082" w:themeColor="accent1"/>
+      </w:rPr>
+      <w:t xml:space="preserve">Page </w:t>
+    </w:r>
+    <w:r>
+      <w:rPr>
+        <w:color w:val="156082" w:themeColor="accent1"/>
+      </w:rPr>
+      <w:fldChar w:fldCharType="begin"/>
+    </w:r>
+    <w:r>
+      <w:rPr>
+        <w:color w:val="156082" w:themeColor="accent1"/>
+      </w:rPr>
+      <w:instrText xml:space="preserve"> PAGE  \* Arabic  \* MERGEFORMAT </w:instrText>
+    </w:r>
+    <w:r>
+      <w:rPr>
+        <w:color w:val="156082" w:themeColor="accent1"/>
+      </w:rPr>
+      <w:fldChar w:fldCharType="separate"/>
+    </w:r>
+    <w:r>
+      <w:rPr>
+        <w:noProof/>
+        <w:color w:val="156082" w:themeColor="accent1"/>
+      </w:rPr>
+      <w:t>2</w:t>
+    </w:r>
+    <w:r>
+      <w:rPr>
+        <w:color w:val="156082" w:themeColor="accent1"/>
+      </w:rPr>
+      <w:fldChar w:fldCharType="end"/>
+    </w:r>
+    <w:r>
+      <w:rPr>
+        <w:color w:val="156082" w:themeColor="accent1"/>
+      </w:rPr>
+      <w:t xml:space="preserve"> </w:t>
+    </w:r>
+    <w:proofErr w:type="spellStart"/>
+    <w:r>
+      <w:rPr>
+        <w:color w:val="156082" w:themeColor="accent1"/>
+      </w:rPr>
+      <w:t>of</w:t>
+    </w:r>
+    <w:proofErr w:type="spellEnd"/>
+    <w:r>
+      <w:rPr>
+        <w:color w:val="156082" w:themeColor="accent1"/>
+      </w:rPr>
+      <w:t xml:space="preserve"> </w:t>
+    </w:r>
+    <w:r>
+      <w:rPr>
+        <w:color w:val="156082" w:themeColor="accent1"/>
+      </w:rPr>
+      <w:fldChar w:fldCharType="begin"/>
+    </w:r>
+    <w:r>
+      <w:rPr>
+        <w:color w:val="156082" w:themeColor="accent1"/>
+      </w:rPr>
+      <w:instrText xml:space="preserve"> NUMPAGES  \* Arabic  \* MERGEFORMAT </w:instrText>
+    </w:r>
+    <w:r>
+      <w:rPr>
+        <w:color w:val="156082" w:themeColor="accent1"/>
+      </w:rPr>
+      <w:fldChar w:fldCharType="separate"/>
+    </w:r>
+    <w:r>
+      <w:rPr>
+        <w:noProof/>
+        <w:color w:val="156082" w:themeColor="accent1"/>
+      </w:rPr>
+      <w:t>2</w:t>
+    </w:r>
+    <w:r>
+      <w:rPr>
+        <w:color w:val="156082" w:themeColor="accent1"/>
+      </w:rPr>
+      <w:fldChar w:fldCharType="end"/>
+    </w:r>
+  </w:p>
+  <w:p>
+    <w:pPr>
+      <w:pStyle w:val="Footer"/>
+    </w:pPr>
+  </w:p>
+</w:ftr>
+</file>
+
+<file path=word/footnotes.xml><?xml version="1.0" encoding="utf-8"?>
+<w:footnotes xmlns:wpc="http://schemas.microsoft.com/office/word/2010/wordprocessingCanvas" xmlns:cx="http://schemas.microsoft.com/office/drawing/2014/chartex" xmlns:cx1="http://schemas.microsoft.com/office/drawing/2015/9/8/chartex" xmlns:cx2="http://schemas.microsoft.com/office/drawing/2015/10/21/chartex" xmlns:cx3="http://schemas.microsoft.com/office/drawing/2016/5/9/chartex" xmlns:cx4="http://schemas.microsoft.com/office/drawing/2016/5/10/chartex" xmlns:cx5="http://schemas.microsoft.com/office/drawing/2016/5/11/chartex" xmlns:cx6="http://schemas.microsoft.com/office/drawing/2016/5/12/chartex" xmlns:cx7="http://schemas.microsoft.com/office/drawing/2016/5/13/chartex" xmlns:cx8="http://schemas.microsoft.com/office/drawing/2016/5/14/chartex" xmlns:mc="http://schemas.openxmlformats.org/markup-compatibility/2006" xmlns:aink="http://schemas.microsoft.com/office/drawing/2016/ink" xmlns:am3d="http://schemas.microsoft.com/office/drawing/2017/model3d" xmlns:o="urn:schemas-microsoft-com:office:office" xmlns:r="http://schemas.openxmlformats.org/officeDocument/2006/relationships" xmlns:m="http://schemas.openxmlformats.org/officeDocument/2006/math" xmlns:v="urn:schemas-microsoft-com:vml" xmlns:wp14="http://schemas.microsoft.com/office/word/2010/wordprocessingDrawing" xmlns:wp="http://schemas.openxmlformats.org/drawingml/2006/wordprocessingDrawing" xmlns:w10="urn:schemas-microsoft-com:office:word" xmlns:w="http://schemas.openxmlformats.org/wordprocessingml/2006/main" xmlns:w14="http://schemas.microsoft.com/office/word/2010/wordml" xmlns:w15="http://schemas.microsoft.com/office/word/2012/wordml" xmlns:w16cex="http://schemas.microsoft.com/office/word/2018/wordml/cex" xmlns:w16cid="http://schemas.microsoft.com/office/word/2016/wordml/cid" xmlns:w16="http://schemas.microsoft.com/office/word/2018/wordml" xmlns:w16sdtdh="http://schemas.microsoft.com/office/word/2020/wordml/sdtdatahash" xmlns:w16se="http://schemas.microsoft.com/office/word/2015/wordml/symex" xmlns:wpg="http://schemas.microsoft.com/office/word/2010/wordprocessingGroup" xmlns:wpi="http://schemas.microsoft.com/office/word/2010/wordprocessingInk" xmlns:wne="http://schemas.microsoft.com/office/word/2006/wordml" xmlns:wps="http://schemas.microsoft.com/office/word/2010/wordprocessingShape" mc:Ignorable="w14 w15 w16se w16cid w16 w16cex w16sdtdh wp14">
+  <w:footnote w:type="separator" w:id="-1">
+    <w:p>
+      <w:pPr>
+        <w:spacing w:after="0" w:line="240" w:lineRule="auto"/>
+      </w:pPr>
+      <w:r>
+        <w:separator/>
+      </w:r>
+    </w:p>
+  </w:footnote>
+  <w:footnote w:type="continuationSeparator" w:id="0">
+    <w:p>
+      <w:pPr>
+        <w:spacing w:after="0" w:line="240" w:lineRule="auto"/>
+      </w:pPr>
+      <w:r>
+        <w:continuationSeparator/>
+      </w:r>
+    </w:p>
+  </w:footnote>
+</w:footnotes>
 </file>
 
 <file path=word/styles.xml><?xml version="1.0" encoding="utf-8"?>
@@ -3144,6 +3313,50 @@
       <w:bCs/>
     </w:rPr>
   </w:style>
+  <w:style w:type="paragraph" w:styleId="Header">
+    <w:name w:val="header"/>
+    <w:basedOn w:val="Normal"/>
+    <w:link w:val="HeaderChar"/>
+    <w:uiPriority w:val="99"/>
+    <w:unhideWhenUsed/>
+    <w:rsid w:val="00CB4437"/>
+    <w:pPr>
+      <w:tabs>
+        <w:tab w:val="center" w:pos="4680"/>
+        <w:tab w:val="right" w:pos="9360"/>
+      </w:tabs>
+      <w:spacing w:after="0" w:line="240" w:lineRule="auto"/>
+    </w:pPr>
+  </w:style>
+  <w:style w:type="character" w:customStyle="1" w:styleId="HeaderChar">
+    <w:name w:val="Header Char"/>
+    <w:basedOn w:val="DefaultParagraphFont"/>
+    <w:link w:val="Header"/>
+    <w:uiPriority w:val="99"/>
+    <w:rsid w:val="00CB4437"/>
+  </w:style>
+  <w:style w:type="paragraph" w:styleId="Footer">
+    <w:name w:val="footer"/>
+    <w:basedOn w:val="Normal"/>
+    <w:link w:val="FooterChar"/>
+    <w:uiPriority w:val="99"/>
+    <w:unhideWhenUsed/>
+    <w:rsid w:val="00CB4437"/>
+    <w:pPr>
+      <w:tabs>
+        <w:tab w:val="center" w:pos="4680"/>
+        <w:tab w:val="right" w:pos="9360"/>
+      </w:tabs>
+      <w:spacing w:after="0" w:line="240" w:lineRule="auto"/>
+    </w:pPr>
+  </w:style>
+  <w:style w:type="character" w:customStyle="1" w:styleId="FooterChar">
+    <w:name w:val="Footer Char"/>
+    <w:basedOn w:val="DefaultParagraphFont"/>
+    <w:link w:val="Footer"/>
+    <w:uiPriority w:val="99"/>
+    <w:rsid w:val="00CB4437"/>
+  </w:style>
 </w:styles>
 </file>
 

</xml_diff>